<commit_message>
final tweaks to article
</commit_message>
<xml_diff>
--- a/docs/silva_chamberlain.docx
+++ b/docs/silva_chamberlain.docx
@@ -50,22 +50,7 @@
         <w:jc w:val="both"/>
       </w:pPr>
       <w:r>
-        <w:t xml:space="preserve">As awareness about climate change and its mitigation expands worldwide, communities are actively working towards being more </w:t>
-      </w:r>
-      <w:r>
-        <w:t>`</w:t>
-      </w:r>
-      <w:r>
-        <w:t>green</w:t>
-      </w:r>
-      <w:r>
-        <w:t>’</w:t>
-      </w:r>
-      <w:r>
-        <w:t>.</w:t>
-      </w:r>
-      <w:r>
-        <w:t xml:space="preserve"> </w:t>
+        <w:t xml:space="preserve">As awareness about climate change and its mitigation expands worldwide, communities are actively working towards being more `green’. </w:t>
       </w:r>
       <w:r>
         <w:t xml:space="preserve">In the news, we hear about massive droughts, floods, wildfires, hurricanes and pests destroying crops. We learn that these events will continue to worsen and by 2080 or 2100---or even 2050---life in New England will be altered, oftentimes for the worse, </w:t>
@@ -385,13 +370,16 @@
         <w:t xml:space="preserve"> </w:t>
       </w:r>
       <w:r>
-        <w:t>By being environmental stewards, we can save the rhythm of the trees</w:t>
+        <w:t xml:space="preserve">By being environmental stewards, we </w:t>
+      </w:r>
+      <w:r>
+        <w:t>may be able to restore the</w:t>
+      </w:r>
+      <w:r>
+        <w:t xml:space="preserve"> rhythm of the trees and protect our carbon sinks. </w:t>
       </w:r>
       <w:bookmarkStart w:id="0" w:name="_GoBack"/>
       <w:bookmarkEnd w:id="0"/>
-      <w:r>
-        <w:t xml:space="preserve"> and protect our carbon sinks. </w:t>
-      </w:r>
     </w:p>
     <w:sectPr>
       <w:pgSz w:w="12242" w:h="15842"/>
@@ -684,11 +672,6 @@
     <w:lsdException w:name="Book Title" w:uiPriority="33" w:qFormat="1"/>
     <w:lsdException w:name="Bibliography" w:semiHidden="1" w:uiPriority="37" w:unhideWhenUsed="1"/>
     <w:lsdException w:name="TOC Heading" w:semiHidden="1" w:uiPriority="39" w:unhideWhenUsed="1" w:qFormat="1"/>
-    <w:lsdException w:name="Plain Table 5" w:semiHidden="1" w:unhideWhenUsed="1"/>
-    <w:lsdException w:name="Grid Table Light" w:semiHidden="1" w:unhideWhenUsed="1"/>
-    <w:lsdException w:name="Grid Table 1 Light" w:semiHidden="1" w:unhideWhenUsed="1"/>
-    <w:lsdException w:name="Grid Table 2" w:semiHidden="1" w:unhideWhenUsed="1"/>
-    <w:lsdException w:name="Grid Table 3" w:semiHidden="1" w:unhideWhenUsed="1"/>
     <w:lsdException w:name="Grid Table 4" w:uiPriority="49"/>
     <w:lsdException w:name="Grid Table 5 Dark" w:uiPriority="50"/>
     <w:lsdException w:name="Grid Table 6 Colorful" w:uiPriority="51"/>
@@ -797,6 +780,7 @@
   <w:style w:type="character" w:default="1" w:styleId="DefaultParagraphFont">
     <w:name w:val="Default Paragraph Font"/>
     <w:uiPriority w:val="1"/>
+    <w:semiHidden/>
     <w:unhideWhenUsed/>
   </w:style>
   <w:style w:type="table" w:default="1" w:styleId="TableNormal">

</xml_diff>

<commit_message>
new round of edits
</commit_message>
<xml_diff>
--- a/docs/silva_chamberlain.docx
+++ b/docs/silva_chamberlain.docx
@@ -160,13 +160,22 @@
         <w:t xml:space="preserve"> </w:t>
       </w:r>
       <w:r>
-        <w:t xml:space="preserve">And though temperature trends are getting warmer, </w:t>
+        <w:t xml:space="preserve">And though temperature </w:t>
+      </w:r>
+      <w:r>
+        <w:t>is trending</w:t>
+      </w:r>
+      <w:r>
+        <w:t xml:space="preserve"> warmer, </w:t>
       </w:r>
       <w:r>
         <w:t>extreme</w:t>
       </w:r>
       <w:r>
-        <w:t>, singular</w:t>
+        <w:t xml:space="preserve"> and</w:t>
+      </w:r>
+      <w:r>
+        <w:t xml:space="preserve"> singular</w:t>
       </w:r>
       <w:r>
         <w:t xml:space="preserve"> weather event</w:t>
@@ -175,7 +184,10 @@
         <w:t>s</w:t>
       </w:r>
       <w:r>
-        <w:t>, such as polar vortexes,</w:t>
+        <w:t xml:space="preserve"> like</w:t>
+      </w:r>
+      <w:r>
+        <w:t xml:space="preserve"> polar vortexes</w:t>
       </w:r>
       <w:r>
         <w:t xml:space="preserve"> are still occurring</w:t>
@@ -184,10 +196,19 @@
         <w:t xml:space="preserve">. </w:t>
       </w:r>
       <w:r>
-        <w:t xml:space="preserve">One such weather event is known as a `false spring', which is when temperatures drop below freezing after budburst has </w:t>
-      </w:r>
-      <w:r>
-        <w:t>begun</w:t>
+        <w:t xml:space="preserve">One such weather event is known as a `false spring', which is when temperatures </w:t>
+      </w:r>
+      <w:r>
+        <w:t xml:space="preserve">rise in late winter only to </w:t>
+      </w:r>
+      <w:r>
+        <w:t xml:space="preserve">drop below freezing after budburst has </w:t>
+      </w:r>
+      <w:r>
+        <w:t>be</w:t>
+      </w:r>
+      <w:r>
+        <w:t>en triggered</w:t>
       </w:r>
       <w:r>
         <w:t>.</w:t>
@@ -209,7 +230,18 @@
         <w:t>,</w:t>
       </w:r>
       <w:r>
-        <w:t xml:space="preserve"> and flowers and, in extreme cases, result in canopy dieback or damage to the xylem. Thus, false springs can have drastic economic and ecological consequences. Boston springs </w:t>
+        <w:t xml:space="preserve"> and flowers and, in extreme cases, result in canopy dieback or damage to the </w:t>
+      </w:r>
+      <w:r>
+        <w:t>water conducting tissue</w:t>
+      </w:r>
+      <w:r>
+        <w:t>, called the xylem</w:t>
+      </w:r>
+      <w:bookmarkStart w:id="0" w:name="_GoBack"/>
+      <w:bookmarkEnd w:id="0"/>
+      <w:r>
+        <w:t xml:space="preserve">. Thus, false springs can have drastic economic and ecological consequences. Boston springs </w:t>
       </w:r>
       <w:r>
         <w:t>confound us</w:t>
@@ -275,7 +307,10 @@
       </w:r>
       <w:proofErr w:type="spellEnd"/>
       <w:r>
-        <w:t xml:space="preserve"> in order to maximize growth and minimize false spring risk by timing budburst effectively. By having flexible </w:t>
+        <w:t xml:space="preserve"> in order to maximize growth and minimize false spring risk by timing budburst effectively. </w:t>
+      </w:r>
+      <w:r>
+        <w:t xml:space="preserve">Plants with more flexible </w:t>
       </w:r>
       <w:proofErr w:type="spellStart"/>
       <w:r>
@@ -283,7 +318,10 @@
       </w:r>
       <w:proofErr w:type="spellEnd"/>
       <w:r>
-        <w:t>, individuals can take advantage of a full growing season, without being at risk of freezing temperatures.</w:t>
+        <w:t xml:space="preserve"> </w:t>
+      </w:r>
+      <w:r>
+        <w:t>can take advantage of a full growing season, without being at risk of freezing temperatures.</w:t>
       </w:r>
     </w:p>
     <w:p>
@@ -334,52 +372,50 @@
         <w:t xml:space="preserve"> full of despair, all is not lost. </w:t>
       </w:r>
       <w:r>
-        <w:t>Scientists base these predictions on how humanity currently acts, but we can change our ways.</w:t>
+        <w:t>Scientists base these predictions on how humanity currently acts, but we can change our ways</w:t>
+      </w:r>
+      <w:r>
+        <w:t xml:space="preserve"> by doing things like planting gardens, limiting food waste and buying `green’ cleaning products.</w:t>
       </w:r>
       <w:r>
         <w:t xml:space="preserve"> </w:t>
       </w:r>
       <w:r>
-        <w:t>What can you do now</w:t>
-      </w:r>
-      <w:r>
-        <w:t xml:space="preserve"> to support the planet</w:t>
-      </w:r>
-      <w:r>
-        <w:t xml:space="preserve">? You can recycle and compost. You can plant a garden or green space to increase carbon sinks and create corridors for urban wildlife. You can try to limit food waste, use water efficiently, </w:t>
-      </w:r>
-      <w:r>
-        <w:t>and buy</w:t>
-      </w:r>
-      <w:r>
-        <w:t xml:space="preserve"> reusable products and </w:t>
-      </w:r>
-      <w:r>
-        <w:t>`</w:t>
-      </w:r>
-      <w:r>
-        <w:t>green</w:t>
-      </w:r>
-      <w:r>
-        <w:t>’</w:t>
-      </w:r>
-      <w:r>
-        <w:t xml:space="preserve"> cleaning products. Drive an electric car, take public transport, bike or walk if you can. And most importantly, keep talking about it. Spread awareness, ask questions, be a steward for our planet.</w:t>
+        <w:t>Most importantly, we</w:t>
+      </w:r>
+      <w:r>
+        <w:t xml:space="preserve"> must </w:t>
+      </w:r>
+      <w:r>
+        <w:t>continue to grow, study and protect</w:t>
       </w:r>
       <w:r>
         <w:t xml:space="preserve"> </w:t>
       </w:r>
       <w:r>
-        <w:t xml:space="preserve">By being environmental stewards, we </w:t>
-      </w:r>
-      <w:r>
-        <w:t>may be able to restore the</w:t>
-      </w:r>
-      <w:r>
-        <w:t xml:space="preserve"> rhythm of the trees and protect our carbon sinks. </w:t>
-      </w:r>
-      <w:bookmarkStart w:id="0" w:name="_GoBack"/>
-      <w:bookmarkEnd w:id="0"/>
+        <w:t xml:space="preserve">our </w:t>
+      </w:r>
+      <w:r>
+        <w:t>trees in order to</w:t>
+      </w:r>
+      <w:r>
+        <w:t xml:space="preserve"> restore the</w:t>
+      </w:r>
+      <w:r>
+        <w:t xml:space="preserve"> rhythm of the </w:t>
+      </w:r>
+      <w:r>
+        <w:t>forests</w:t>
+      </w:r>
+      <w:r>
+        <w:t xml:space="preserve"> and pr</w:t>
+      </w:r>
+      <w:r>
+        <w:t>eserve</w:t>
+      </w:r>
+      <w:r>
+        <w:t xml:space="preserve"> our carbon sinks. </w:t>
+      </w:r>
     </w:p>
     <w:sectPr>
       <w:pgSz w:w="12242" w:h="15842"/>

</xml_diff>